<commit_message>
DIOLOUGE IS THE WORST
</commit_message>
<xml_diff>
--- a/NPC Lines.docx
+++ b/NPC Lines.docx
@@ -122,8 +122,6 @@
         </w:rPr>
         <w:t>[Repeats]</w:t>
       </w:r>
-      <w:bookmarkStart w:id="0" w:name="_GoBack"/>
-      <w:bookmarkEnd w:id="0"/>
     </w:p>
     <w:p>
       <w:pPr>
@@ -429,70 +427,10 @@
     </w:p>
     <w:p>
       <w:pPr>
-        <w:rPr>
-          <w:rFonts w:ascii="Courier New" w:hAnsi="Courier New" w:cs="Courier New"/>
-          <w:i/>
-          <w:sz w:val="28"/>
-          <w:szCs w:val="24"/>
-        </w:rPr>
-      </w:pPr>
-      <w:r>
-        <w:rPr>
-          <w:rFonts w:ascii="Courier New" w:hAnsi="Courier New" w:cs="Courier New"/>
-          <w:i/>
-          <w:sz w:val="28"/>
-          <w:szCs w:val="24"/>
-        </w:rPr>
-        <w:t xml:space="preserve">[Switches </w:t>
-      </w:r>
-      <w:proofErr w:type="spellStart"/>
-      <w:r>
-        <w:rPr>
-          <w:rFonts w:ascii="Courier New" w:hAnsi="Courier New" w:cs="Courier New"/>
-          <w:i/>
-          <w:sz w:val="28"/>
-          <w:szCs w:val="24"/>
-        </w:rPr>
-        <w:t>btwn</w:t>
-      </w:r>
-      <w:proofErr w:type="spellEnd"/>
-      <w:r>
-        <w:rPr>
-          <w:rFonts w:ascii="Courier New" w:hAnsi="Courier New" w:cs="Courier New"/>
-          <w:i/>
-          <w:sz w:val="28"/>
-          <w:szCs w:val="24"/>
-        </w:rPr>
-        <w:t xml:space="preserve"> these two lines]</w:t>
-      </w:r>
-    </w:p>
-    <w:p>
-      <w:pPr>
-        <w:rPr>
-          <w:rFonts w:ascii="Courier New" w:hAnsi="Courier New" w:cs="Courier New"/>
-          <w:b/>
-          <w:i/>
-          <w:sz w:val="28"/>
-          <w:szCs w:val="24"/>
-        </w:rPr>
-      </w:pPr>
-      <w:r>
-        <w:rPr>
-          <w:rFonts w:ascii="Courier New" w:hAnsi="Courier New" w:cs="Courier New"/>
-          <w:b/>
-          <w:i/>
-          <w:sz w:val="28"/>
-          <w:szCs w:val="24"/>
-        </w:rPr>
-        <w:t>(After talking to Silvia)</w:t>
-      </w:r>
-    </w:p>
-    <w:p>
-      <w:pPr>
         <w:pStyle w:val="ListParagraph"/>
         <w:numPr>
           <w:ilvl w:val="0"/>
-          <w:numId w:val="5"/>
+          <w:numId w:val="4"/>
         </w:numPr>
         <w:rPr>
           <w:rFonts w:ascii="Courier New" w:hAnsi="Courier New" w:cs="Courier New"/>
@@ -506,66 +444,58 @@
           <w:sz w:val="28"/>
           <w:szCs w:val="24"/>
         </w:rPr>
-        <w:t xml:space="preserve"> Oh, you’re headed out of town are you? Leaving </w:t>
+        <w:t>Have a Bandage</w:t>
+      </w:r>
+    </w:p>
+    <w:p>
+      <w:pPr>
+        <w:rPr>
+          <w:rFonts w:ascii="Courier New" w:hAnsi="Courier New" w:cs="Courier New"/>
+          <w:i/>
+          <w:sz w:val="28"/>
+          <w:szCs w:val="24"/>
+        </w:rPr>
+      </w:pPr>
+      <w:r>
+        <w:rPr>
+          <w:rFonts w:ascii="Courier New" w:hAnsi="Courier New" w:cs="Courier New"/>
+          <w:i/>
+          <w:sz w:val="28"/>
+          <w:szCs w:val="24"/>
+        </w:rPr>
+        <w:t xml:space="preserve">[Switches </w:t>
       </w:r>
       <w:proofErr w:type="spellStart"/>
       <w:r>
         <w:rPr>
           <w:rFonts w:ascii="Courier New" w:hAnsi="Courier New" w:cs="Courier New"/>
-          <w:sz w:val="28"/>
-          <w:szCs w:val="24"/>
-        </w:rPr>
-        <w:t>ol</w:t>
+          <w:i/>
+          <w:sz w:val="28"/>
+          <w:szCs w:val="24"/>
+        </w:rPr>
+        <w:t>btwn</w:t>
       </w:r>
       <w:proofErr w:type="spellEnd"/>
       <w:r>
         <w:rPr>
           <w:rFonts w:ascii="Courier New" w:hAnsi="Courier New" w:cs="Courier New"/>
-          <w:sz w:val="28"/>
-          <w:szCs w:val="24"/>
-        </w:rPr>
-        <w:t>’ Doc Phillip all on his lonesome are you? No matter, don’t feel too bad about leaving me all alone.</w:t>
-      </w:r>
-    </w:p>
-    <w:p>
-      <w:pPr>
-        <w:pStyle w:val="ListParagraph"/>
-        <w:numPr>
-          <w:ilvl w:val="0"/>
-          <w:numId w:val="5"/>
-        </w:numPr>
-        <w:rPr>
-          <w:rFonts w:ascii="Courier New" w:hAnsi="Courier New" w:cs="Courier New"/>
-          <w:sz w:val="28"/>
-          <w:szCs w:val="24"/>
-        </w:rPr>
-      </w:pPr>
-      <w:r>
-        <w:rPr>
-          <w:rFonts w:ascii="Courier New" w:hAnsi="Courier New" w:cs="Courier New"/>
-          <w:sz w:val="28"/>
-          <w:szCs w:val="24"/>
-        </w:rPr>
-        <w:t xml:space="preserve"> Here. Some bandages, for your travels. Don’t use them until you need them. </w:t>
-      </w:r>
-      <w:r>
-        <w:rPr>
-          <w:rFonts w:ascii="Courier New" w:hAnsi="Courier New" w:cs="Courier New"/>
           <w:i/>
           <w:sz w:val="28"/>
           <w:szCs w:val="24"/>
         </w:rPr>
-        <w:t>[Repeats]</w:t>
-      </w:r>
-    </w:p>
-    <w:p>
-      <w:pPr>
-        <w:rPr>
-          <w:rFonts w:ascii="Courier New" w:hAnsi="Courier New" w:cs="Courier New"/>
-          <w:sz w:val="28"/>
-          <w:szCs w:val="24"/>
-        </w:rPr>
-      </w:pPr>
+        <w:t xml:space="preserve"> these two lines]</w:t>
+      </w:r>
+    </w:p>
+    <w:p>
+      <w:pPr>
+        <w:rPr>
+          <w:rFonts w:ascii="Courier New" w:hAnsi="Courier New" w:cs="Courier New"/>
+          <w:sz w:val="28"/>
+          <w:szCs w:val="24"/>
+        </w:rPr>
+      </w:pPr>
+      <w:bookmarkStart w:id="0" w:name="_GoBack"/>
+      <w:bookmarkEnd w:id="0"/>
       <w:r>
         <w:rPr>
           <w:rFonts w:ascii="Courier New" w:hAnsi="Courier New" w:cs="Courier New"/>

</xml_diff>